<commit_message>
SUBIDA DE AVANCE DE SIMULADOR
</commit_message>
<xml_diff>
--- a/JimenezPascualKemish.docx
+++ b/JimenezPascualKemish.docx
@@ -119,7 +119,6 @@
         <w:jc w:val="center"/>
         <w:rPr>
           <w:b/>
-          <w:color w:val="FF0000"/>
           <w:sz w:val="28"/>
           <w:szCs w:val="32"/>
         </w:rPr>
@@ -127,11 +126,10 @@
       <w:r>
         <w:rPr>
           <w:b/>
-          <w:color w:val="FF0000"/>
           <w:sz w:val="28"/>
           <w:szCs w:val="32"/>
         </w:rPr>
-        <w:t>NOMBRE DEL PROYECTO</w:t>
+        <w:t>Simulador de cotizaciones de nóminas</w:t>
       </w:r>
     </w:p>
     <w:p>
@@ -3211,51 +3209,25 @@
       <w:r>
         <w:t xml:space="preserve">Figura </w:t>
       </w:r>
-      <w:r>
-        <w:fldChar w:fldCharType="begin"/>
-      </w:r>
-      <w:r>
-        <w:instrText xml:space="preserve"> STYLEREF 1 \s </w:instrText>
-      </w:r>
-      <w:r>
-        <w:fldChar w:fldCharType="separate"/>
-      </w:r>
-      <w:r>
-        <w:rPr>
-          <w:noProof/>
-        </w:rPr>
-        <w:t>1</w:t>
-      </w:r>
-      <w:r>
-        <w:rPr>
-          <w:noProof/>
-        </w:rPr>
-        <w:fldChar w:fldCharType="end"/>
-      </w:r>
+      <w:fldSimple w:instr=" STYLEREF 1 \s ">
+        <w:r>
+          <w:rPr>
+            <w:noProof/>
+          </w:rPr>
+          <w:t>1</w:t>
+        </w:r>
+      </w:fldSimple>
       <w:r>
         <w:t>.</w:t>
       </w:r>
-      <w:r>
-        <w:fldChar w:fldCharType="begin"/>
-      </w:r>
-      <w:r>
-        <w:instrText xml:space="preserve"> SEQ Figura \* ARABIC \s 1 </w:instrText>
-      </w:r>
-      <w:r>
-        <w:fldChar w:fldCharType="separate"/>
-      </w:r>
-      <w:r>
-        <w:rPr>
-          <w:noProof/>
-        </w:rPr>
-        <w:t>1</w:t>
-      </w:r>
-      <w:r>
-        <w:rPr>
-          <w:noProof/>
-        </w:rPr>
-        <w:fldChar w:fldCharType="end"/>
-      </w:r>
+      <w:fldSimple w:instr=" SEQ Figura \* ARABIC \s 1 ">
+        <w:r>
+          <w:rPr>
+            <w:noProof/>
+          </w:rPr>
+          <w:t>1</w:t>
+        </w:r>
+      </w:fldSimple>
       <w:r>
         <w:rPr>
           <w:i/>
@@ -3404,16 +3376,10 @@
         <w:t xml:space="preserve"> requiere el desarrollo de una solución de software me</w:t>
       </w:r>
       <w:r>
-        <w:t>diante la creación de una página web informativa</w:t>
-      </w:r>
-      <w:r>
-        <w:t xml:space="preserve"> para el marketing de la empresa y de esa manera compartir con el público su objetivo y los diferentes servicios con los que cuentan de una manera para así, de esa manera, generar una comunicación eficaz</w:t>
-      </w:r>
-      <w:r>
-        <w:t xml:space="preserve"> y ampliar su catálogo de clientes</w:t>
-      </w:r>
-      <w:r>
-        <w:t>.</w:t>
+        <w:t xml:space="preserve">diante la creación de </w:t>
+      </w:r>
+      <w:r>
+        <w:t>una aplicación que sea capaz de simular el presupuesto para nóminas, mostrando los impuestos de nómina y cargas obrero-patronales.</w:t>
       </w:r>
     </w:p>
     <w:p/>
@@ -3440,10 +3406,7 @@
         <w:jc w:val="both"/>
       </w:pPr>
       <w:r>
-        <w:t>La creación de un puente de comunicación entre la empresa y el público en general mediante la propaganda de los servicios ofrecidos en una página web informativa para la ampliación del catálogo de clientes</w:t>
-      </w:r>
-      <w:r>
-        <w:t xml:space="preserve"> y marketing empresarial.</w:t>
+        <w:t>Sistematizar el proceso para calcular las cotizaciones de nómina mediante el desarrollo de una aplicación móvil que permita conocer los impuestos de nómina y cargas obrero patronales.</w:t>
       </w:r>
     </w:p>
     <w:p/>
@@ -3475,10 +3438,7 @@
         <w:jc w:val="both"/>
       </w:pPr>
       <w:r>
-        <w:t>Diseñar la maqueta de la página web por medio de vistas agradables al usuario</w:t>
-      </w:r>
-      <w:r>
-        <w:t>.</w:t>
+        <w:t>Diseñar e implementar la base de datos que utilizarán los servicios web para consumo de la aplicación.</w:t>
       </w:r>
     </w:p>
     <w:p>
@@ -3491,7 +3451,7 @@
         <w:jc w:val="both"/>
       </w:pPr>
       <w:r>
-        <w:t>Definir e implementar los servicios que la empresa ofrece de manera estratégica para tener una comunicación eficaz</w:t>
+        <w:t>Diseñar e implementar servicios web</w:t>
       </w:r>
       <w:r>
         <w:t>.</w:t>
@@ -3507,7 +3467,23 @@
         <w:jc w:val="both"/>
       </w:pPr>
       <w:r>
-        <w:t>Implementar módulos de comunicación mediante acciones como el envío de correos electrónicos directamente de la página a la empresa y un túnel directamente a la aplicación WhatsApp.</w:t>
+        <w:t>Implementar los módulos de registro de empresas, impuestos de nómina y cargas obrero-patronales</w:t>
+      </w:r>
+      <w:r>
+        <w:t>.</w:t>
+      </w:r>
+    </w:p>
+    <w:p>
+      <w:pPr>
+        <w:pStyle w:val="Prrafodelista"/>
+        <w:numPr>
+          <w:ilvl w:val="0"/>
+          <w:numId w:val="14"/>
+        </w:numPr>
+        <w:jc w:val="both"/>
+      </w:pPr>
+      <w:r>
+        <w:t>Realizar pruebas de funcionalidad.</w:t>
       </w:r>
     </w:p>
     <w:p/>
@@ -3516,6 +3492,7 @@
     <w:p/>
     <w:p/>
     <w:p/>
+    <w:p/>
     <w:p>
       <w:pPr>
         <w:pStyle w:val="Ttulo2"/>
@@ -3536,7 +3513,10 @@
         <w:t xml:space="preserve">Debido </w:t>
       </w:r>
       <w:r>
-        <w:t>a la reformulación de la imagen, servicios, y estrategias de la empresa reciente, la empresa busca generar un catálogo de clientes amplio, mediante estrategias de marketing empresarial, pues siendo una empresa relativamente nueva, es algo necesario para el crecimiento de la misma.</w:t>
+        <w:t xml:space="preserve">a la reformulación de la imagen, servicios, y estrategias de la empresa reciente, la empresa busca generar un catálogo de clientes amplio, mediante </w:t>
+      </w:r>
+      <w:r>
+        <w:t>la creación de una aplicación móvil para automatizar y acelerar el proceso de cotizaciones de nómina.</w:t>
       </w:r>
     </w:p>
     <w:p>
@@ -3552,7 +3532,10 @@
         <w:t>Con el d</w:t>
       </w:r>
       <w:r>
-        <w:t>esarrollo de la aplicación web, se pretende llegar a un público mayor, mediante la exposición de los servicios que se ofrecen, así como tener un puente de comunicación entre la empresa y los posibles clientes.</w:t>
+        <w:t>esarrollo de la aplicación web, se pretende llegar</w:t>
+      </w:r>
+      <w:r>
+        <w:t xml:space="preserve"> a un público mayor, al poder acelerar el proceso para cotizar la nómina que actualmente se hace de manera escrita.</w:t>
       </w:r>
     </w:p>
     <w:p>
@@ -3594,10 +3577,10 @@
         <w:t>El desarrollo del sistema incl</w:t>
       </w:r>
       <w:r>
-        <w:t>uirá los módulos para el envío de correos electrónicos sencillos dentro de la página, así como un módulo que envíe directamente a la aplicación WhatsApp</w:t>
-      </w:r>
-      <w:r>
-        <w:t>.</w:t>
+        <w:t xml:space="preserve">uirá los módulos </w:t>
+      </w:r>
+      <w:r>
+        <w:t>de registro de empresas, impuestos de nómina y cargas obrero patronales.</w:t>
       </w:r>
     </w:p>
     <w:p>
@@ -3610,7 +3593,7 @@
         <w:jc w:val="both"/>
       </w:pPr>
       <w:r>
-        <w:t>La aplicación web no tendrá comunicación tiempo real con el usuario y la empresa.</w:t>
+        <w:t>La aplicación podrá generar la cotización final para la empresa de los puestos solicitados.</w:t>
       </w:r>
     </w:p>
     <w:p>
@@ -3623,22 +3606,22 @@
         <w:jc w:val="both"/>
       </w:pPr>
       <w:r>
-        <w:t>Los usuarios finales podrán visualizar los servicios ofrecidos por la empresa e interactuar con la página web.</w:t>
-      </w:r>
-    </w:p>
-    <w:p>
-      <w:bookmarkStart w:id="8" w:name="_GoBack"/>
+        <w:t xml:space="preserve">Los usuarios finales podrán </w:t>
+      </w:r>
+      <w:r>
+        <w:t>las cargas obrero-patronales, así como también la cotización final.</w:t>
+      </w:r>
+    </w:p>
+    <w:p/>
+    <w:p>
+      <w:pPr>
+        <w:pStyle w:val="Ttulo2"/>
+      </w:pPr>
+      <w:bookmarkStart w:id="8" w:name="_Toc103865169"/>
+      <w:r>
+        <w:t>Restricciones</w:t>
+      </w:r>
       <w:bookmarkEnd w:id="8"/>
-    </w:p>
-    <w:p>
-      <w:pPr>
-        <w:pStyle w:val="Ttulo2"/>
-      </w:pPr>
-      <w:bookmarkStart w:id="9" w:name="_Toc103865169"/>
-      <w:r>
-        <w:t>Restricciones</w:t>
-      </w:r>
-      <w:bookmarkEnd w:id="9"/>
     </w:p>
     <w:p>
       <w:pPr>
@@ -3658,7 +3641,10 @@
         <w:jc w:val="both"/>
       </w:pPr>
       <w:r>
-        <w:t>El acceso a la empresa se encuentra restringido únicamente de 8:30 a 17:00hrs para el desarrollo de la página web.</w:t>
+        <w:t xml:space="preserve">El acceso a la empresa se encuentra restringido únicamente de 8:30 a 17:00hrs para el desarrollo de la </w:t>
+      </w:r>
+      <w:r>
+        <w:t>aplicación móvil.</w:t>
       </w:r>
     </w:p>
     <w:p>
@@ -3671,8 +3657,13 @@
         <w:jc w:val="both"/>
       </w:pPr>
       <w:r>
-        <w:t>La comunicación mediante el correo electrónico dependerá del servidor donde esté montado la aplicación web.</w:t>
-      </w:r>
+        <w:t xml:space="preserve">La </w:t>
+      </w:r>
+      <w:r>
+        <w:t>aplicación no hará las nóminas tradicionales, solo hará un presupuesto general.</w:t>
+      </w:r>
+      <w:bookmarkStart w:id="9" w:name="_GoBack"/>
+      <w:bookmarkEnd w:id="9"/>
     </w:p>
     <w:p>
       <w:pPr>
@@ -7533,7 +7524,7 @@
               </wp:anchor>
             </w:drawing>
           </mc:Choice>
-          <mc:Fallback xmlns:cx1="http://schemas.microsoft.com/office/drawing/2015/9/8/chartex" xmlns:cx2="http://schemas.microsoft.com/office/drawing/2015/10/21/chartex" xmlns:cx3="http://schemas.microsoft.com/office/drawing/2016/5/9/chartex" xmlns:cx4="http://schemas.microsoft.com/office/drawing/2016/5/10/chartex" xmlns:cx5="http://schemas.microsoft.com/office/drawing/2016/5/11/chartex" xmlns:cx6="http://schemas.microsoft.com/office/drawing/2016/5/12/chartex" xmlns:cx7="http://schemas.microsoft.com/office/drawing/2016/5/13/chartex" xmlns:cx8="http://schemas.microsoft.com/office/drawing/2016/5/14/chartex" xmlns:aink="http://schemas.microsoft.com/office/drawing/2016/ink" xmlns:am3d="http://schemas.microsoft.com/office/drawing/2017/model3d" xmlns:oel="http://schemas.microsoft.com/office/2019/extlst" xmlns:w16cex="http://schemas.microsoft.com/office/word/2018/wordml/cex" xmlns:w16cid="http://schemas.microsoft.com/office/word/2016/wordml/cid" xmlns:w16="http://schemas.microsoft.com/office/word/2018/wordml" xmlns:w16sdtdh="http://schemas.microsoft.com/office/word/2020/wordml/sdtdatahash">
+          <mc:Fallback xmlns:w16sdtdh="http://schemas.microsoft.com/office/word/2020/wordml/sdtdatahash" xmlns:w16="http://schemas.microsoft.com/office/word/2018/wordml" xmlns:w16cid="http://schemas.microsoft.com/office/word/2016/wordml/cid" xmlns:w16cex="http://schemas.microsoft.com/office/word/2018/wordml/cex" xmlns:oel="http://schemas.microsoft.com/office/2019/extlst" xmlns:am3d="http://schemas.microsoft.com/office/drawing/2017/model3d" xmlns:aink="http://schemas.microsoft.com/office/drawing/2016/ink" xmlns:cx8="http://schemas.microsoft.com/office/drawing/2016/5/14/chartex" xmlns:cx7="http://schemas.microsoft.com/office/drawing/2016/5/13/chartex" xmlns:cx6="http://schemas.microsoft.com/office/drawing/2016/5/12/chartex" xmlns:cx5="http://schemas.microsoft.com/office/drawing/2016/5/11/chartex" xmlns:cx4="http://schemas.microsoft.com/office/drawing/2016/5/10/chartex" xmlns:cx3="http://schemas.microsoft.com/office/drawing/2016/5/9/chartex" xmlns:cx2="http://schemas.microsoft.com/office/drawing/2015/10/21/chartex" xmlns:cx1="http://schemas.microsoft.com/office/drawing/2015/9/8/chartex">
             <w:pict>
               <v:rect w14:anchorId="12355921" id="Rectángulo 7" o:spid="_x0000_s1026" style="position:absolute;margin-left:307.2pt;margin-top:219.05pt;width:119.25pt;height:24.25pt;z-index:251659264;visibility:visible;mso-wrap-style:square;mso-width-percent:0;mso-wrap-distance-left:9pt;mso-wrap-distance-top:0;mso-wrap-distance-right:9pt;mso-wrap-distance-bottom:0;mso-position-horizontal:absolute;mso-position-horizontal-relative:text;mso-position-vertical:absolute;mso-position-vertical-relative:text;mso-width-percent:0;mso-width-relative:margin;v-text-anchor:middle" o:gfxdata="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" fillcolor="white [3212]" stroked="f" strokeweight="1pt"/>
             </w:pict>
@@ -8178,7 +8169,7 @@
             <w:szCs w:val="20"/>
             <w:lang w:val="es-ES"/>
           </w:rPr>
-          <w:t>15</w:t>
+          <w:t>12</w:t>
         </w:r>
         <w:r>
           <w:rPr>
@@ -11288,7 +11279,7 @@
 </file>
 
 <file path=customXml/itemProps1.xml><?xml version="1.0" encoding="utf-8"?>
-<ds:datastoreItem xmlns:ds="http://schemas.openxmlformats.org/officeDocument/2006/customXml" ds:itemID="{23358BC4-6D38-4913-9A72-6DA23F9D85B6}">
+<ds:datastoreItem xmlns:ds="http://schemas.openxmlformats.org/officeDocument/2006/customXml" ds:itemID="{4F6D4D79-B8DD-4215-A478-F5769D2F1A39}">
   <ds:schemaRefs>
     <ds:schemaRef ds:uri="http://schemas.openxmlformats.org/officeDocument/2006/bibliography"/>
   </ds:schemaRefs>

</xml_diff>